<commit_message>
Adiciondo Capitulos 1.0 e 2.0
</commit_message>
<xml_diff>
--- a/UNIP-MAP 2018-Sistema da fisioterapia.docx
+++ b/UNIP-MAP 2018-Sistema da fisioterapia.docx
@@ -1291,7 +1291,7 @@
           <w:b/>
           <w:szCs w:val="24"/>
         </w:rPr>
-        <w:t>Waldir Silva</w:t>
+        <w:t>Elizeu</w:t>
       </w:r>
     </w:p>
     <w:p>
@@ -1391,6 +1391,21 @@
       </w:r>
     </w:p>
     <w:p>
+      <w:pPr>
+        <w:rPr>
+          <w:rFonts w:cs="Arial"/>
+          <w:b/>
+          <w:szCs w:val="24"/>
+        </w:rPr>
+      </w:pPr>
+      <w:r>
+        <w:rPr>
+          <w:rFonts w:cs="Arial"/>
+          <w:b/>
+          <w:szCs w:val="24"/>
+        </w:rPr>
+        <w:t xml:space="preserve">                            </w:t>
+      </w:r>
       <w:r>
         <w:rPr>
           <w:rFonts w:cs="Arial"/>
@@ -1399,6 +1414,335 @@
         </w:rPr>
         <w:t>__________________________________/____/___</w:t>
       </w:r>
+    </w:p>
+    <w:p>
+      <w:r>
+        <w:br w:type="page"/>
+      </w:r>
+    </w:p>
+    <w:p>
+      <w:pPr>
+        <w:spacing w:after="0"/>
+        <w:jc w:val="center"/>
+        <w:rPr>
+          <w:rFonts w:cs="Arial"/>
+          <w:b/>
+          <w:szCs w:val="24"/>
+        </w:rPr>
+      </w:pPr>
+      <w:bookmarkStart w:id="0" w:name="_Hlk499370143"/>
+      <w:r>
+        <w:rPr>
+          <w:rFonts w:cs="Arial"/>
+          <w:b/>
+          <w:szCs w:val="24"/>
+        </w:rPr>
+        <w:lastRenderedPageBreak/>
+        <w:t>RESUMO</w:t>
+      </w:r>
+    </w:p>
+    <w:p>
+      <w:pPr>
+        <w:spacing w:after="0"/>
+        <w:jc w:val="center"/>
+        <w:rPr>
+          <w:rFonts w:cs="Arial"/>
+          <w:b/>
+          <w:szCs w:val="24"/>
+        </w:rPr>
+      </w:pPr>
+    </w:p>
+    <w:bookmarkEnd w:id="0"/>
+    <w:p>
+      <w:pPr>
+        <w:tabs>
+          <w:tab w:val="left" w:pos="8152"/>
+        </w:tabs>
+        <w:spacing w:after="0"/>
+        <w:rPr>
+          <w:rFonts w:cs="Arial"/>
+          <w:szCs w:val="24"/>
+        </w:rPr>
+      </w:pPr>
+      <w:r>
+        <w:rPr>
+          <w:rFonts w:cs="Arial"/>
+          <w:szCs w:val="24"/>
+        </w:rPr>
+        <w:br w:type="page"/>
+      </w:r>
+      <w:r>
+        <w:rPr>
+          <w:rFonts w:cs="Arial"/>
+          <w:szCs w:val="24"/>
+        </w:rPr>
+        <w:lastRenderedPageBreak/>
+        <w:tab/>
+      </w:r>
+    </w:p>
+    <w:p>
+      <w:pPr>
+        <w:spacing w:after="0"/>
+        <w:jc w:val="center"/>
+        <w:rPr>
+          <w:rFonts w:cs="Arial"/>
+          <w:b/>
+          <w:szCs w:val="24"/>
+          <w:lang w:val="en-US"/>
+        </w:rPr>
+      </w:pPr>
+      <w:r>
+        <w:rPr>
+          <w:rFonts w:cs="Arial"/>
+          <w:b/>
+          <w:szCs w:val="24"/>
+          <w:lang w:val="en-US"/>
+        </w:rPr>
+        <w:t>ABSTRACT</w:t>
+      </w:r>
+    </w:p>
+    <w:p>
+      <w:pPr>
+        <w:spacing w:after="0"/>
+        <w:jc w:val="center"/>
+        <w:rPr>
+          <w:rFonts w:cs="Arial"/>
+          <w:b/>
+          <w:szCs w:val="24"/>
+          <w:lang w:val="en-US"/>
+        </w:rPr>
+      </w:pPr>
+      <w:r>
+        <w:rPr>
+          <w:rFonts w:cs="Arial"/>
+          <w:b/>
+          <w:szCs w:val="24"/>
+          <w:lang w:val="en-US"/>
+        </w:rPr>
+        <w:br w:type="page"/>
+      </w:r>
+      <w:r>
+        <w:rPr>
+          <w:rFonts w:cs="Arial"/>
+          <w:b/>
+          <w:szCs w:val="24"/>
+          <w:lang w:val="en-US"/>
+        </w:rPr>
+        <w:lastRenderedPageBreak/>
+        <w:t>SUMARIO</w:t>
+      </w:r>
+    </w:p>
+    <w:sdt>
+      <w:sdtPr>
+        <w:rPr>
+          <w:rFonts w:ascii="Arial" w:eastAsiaTheme="minorHAnsi" w:hAnsi="Arial" w:cs="Arial"/>
+          <w:color w:val="auto"/>
+          <w:sz w:val="24"/>
+          <w:szCs w:val="24"/>
+          <w:lang w:eastAsia="en-US"/>
+        </w:rPr>
+        <w:id w:val="-43145381"/>
+        <w:docPartObj>
+          <w:docPartGallery w:val="Table of Contents"/>
+          <w:docPartUnique/>
+        </w:docPartObj>
+      </w:sdtPr>
+      <w:sdtEndPr>
+        <w:rPr>
+          <w:b/>
+          <w:bCs/>
+        </w:rPr>
+      </w:sdtEndPr>
+      <w:sdtContent>
+        <w:p>
+          <w:pPr>
+            <w:pStyle w:val="CabealhodoSumrio"/>
+            <w:spacing w:before="0" w:line="360" w:lineRule="auto"/>
+            <w:rPr>
+              <w:rFonts w:ascii="Arial" w:hAnsi="Arial" w:cs="Arial"/>
+              <w:b/>
+              <w:sz w:val="24"/>
+              <w:szCs w:val="24"/>
+              <w:lang w:val="en-US"/>
+            </w:rPr>
+          </w:pPr>
+        </w:p>
+        <w:p>
+          <w:pPr>
+            <w:spacing w:after="0"/>
+            <w:rPr>
+              <w:rFonts w:cs="Arial"/>
+              <w:szCs w:val="24"/>
+            </w:rPr>
+          </w:pPr>
+          <w:r>
+            <w:rPr>
+              <w:rFonts w:cs="Arial"/>
+              <w:b/>
+              <w:szCs w:val="24"/>
+            </w:rPr>
+            <w:fldChar w:fldCharType="begin"/>
+          </w:r>
+          <w:r>
+            <w:rPr>
+              <w:rFonts w:cs="Arial"/>
+              <w:b/>
+              <w:szCs w:val="24"/>
+            </w:rPr>
+            <w:instrText xml:space="preserve"> TOC \o "1-3" \h \z \u </w:instrText>
+          </w:r>
+          <w:r>
+            <w:rPr>
+              <w:rFonts w:cs="Arial"/>
+              <w:b/>
+              <w:szCs w:val="24"/>
+            </w:rPr>
+            <w:fldChar w:fldCharType="separate"/>
+          </w:r>
+          <w:r>
+            <w:rPr>
+              <w:rFonts w:cs="Arial"/>
+              <w:bCs/>
+              <w:noProof/>
+              <w:szCs w:val="24"/>
+            </w:rPr>
+            <w:t>Nenhuma entrada de sumário foi encontrada.</w:t>
+          </w:r>
+          <w:r>
+            <w:rPr>
+              <w:rFonts w:cs="Arial"/>
+              <w:b/>
+              <w:bCs/>
+              <w:szCs w:val="24"/>
+            </w:rPr>
+            <w:fldChar w:fldCharType="end"/>
+          </w:r>
+        </w:p>
+      </w:sdtContent>
+    </w:sdt>
+    <w:p>
+      <w:r>
+        <w:br w:type="page"/>
+      </w:r>
+    </w:p>
+    <w:p>
+      <w:pPr>
+        <w:pStyle w:val="Ttulo1"/>
+      </w:pPr>
+      <w:r>
+        <w:lastRenderedPageBreak/>
+        <w:t>1.0 Introdução</w:t>
+      </w:r>
+    </w:p>
+    <w:p/>
+    <w:p>
+      <w:pPr>
+        <w:ind w:firstLine="709"/>
+      </w:pPr>
+      <w:r>
+        <w:t xml:space="preserve">Neste semestre o tema do projeto integrado multidisciplinar, foi para que os alunos do terceiro e quarto semestre criassem </w:t>
+      </w:r>
+      <w:r>
+        <w:t>um sistema</w:t>
+      </w:r>
+      <w:r>
+        <w:t xml:space="preserve"> para </w:t>
+      </w:r>
+      <w:r>
+        <w:t>clínica</w:t>
+      </w:r>
+      <w:r>
+        <w:t xml:space="preserve"> de fisioterapia do campus UNIP Sorocaba. A </w:t>
+      </w:r>
+      <w:r>
+        <w:t>clínica</w:t>
+      </w:r>
+      <w:r>
+        <w:t xml:space="preserve"> possui somente procedimentos manuais para o atendimento </w:t>
+      </w:r>
+      <w:r>
+        <w:t>dos pacientes</w:t>
+      </w:r>
+      <w:r>
+        <w:t xml:space="preserve"> que frequentam o campus da UNIP, o objetivo deste projeto é passar estes procedimentos para um computador, ou seja, </w:t>
+      </w:r>
+      <w:r>
+        <w:t>digitalizá-los, para que o serviço da clínica fique mais ágil e prático.</w:t>
+      </w:r>
+    </w:p>
+    <w:p>
+      <w:pPr>
+        <w:ind w:firstLine="709"/>
+      </w:pPr>
+      <w:r>
+        <w:t xml:space="preserve"> </w:t>
+      </w:r>
+    </w:p>
+    <w:p>
+      <w:r>
+        <w:br w:type="page"/>
+      </w:r>
+    </w:p>
+    <w:p>
+      <w:pPr>
+        <w:pStyle w:val="Ttulo1"/>
+      </w:pPr>
+      <w:r>
+        <w:lastRenderedPageBreak/>
+        <w:t>2.0 Sistema da clínica de fisioterapia</w:t>
+      </w:r>
+    </w:p>
+    <w:p/>
+    <w:p>
+      <w:pPr>
+        <w:spacing w:after="0"/>
+        <w:ind w:firstLine="709"/>
+        <w:rPr>
+          <w:rFonts w:cs="Arial"/>
+          <w:shd w:val="clear" w:color="auto" w:fill="FFFFFF"/>
+        </w:rPr>
+      </w:pPr>
+      <w:bookmarkStart w:id="1" w:name="_GoBack"/>
+      <w:r>
+        <w:t xml:space="preserve">O sistema da </w:t>
+      </w:r>
+      <w:r>
+        <w:t>clínica</w:t>
+      </w:r>
+      <w:r>
+        <w:t xml:space="preserve"> de fisioterapia do campus UNIP Sorocaba, foi desenvolvido na </w:t>
+      </w:r>
+      <w:r>
+        <w:t xml:space="preserve">linguagem C# usando </w:t>
+      </w:r>
+      <w:r>
+        <w:rPr>
+          <w:rFonts w:cs="Arial"/>
+          <w:shd w:val="clear" w:color="auto" w:fill="FFFFFF"/>
+        </w:rPr>
+        <w:t>Windows Presentation Foundation, com um banco de dados MySQL</w:t>
+      </w:r>
+      <w:r>
+        <w:rPr>
+          <w:rFonts w:cs="Arial"/>
+          <w:shd w:val="clear" w:color="auto" w:fill="FFFFFF"/>
+        </w:rPr>
+        <w:t>, este sistema tem o proposito de digitalizar os procedimentos da clínica de fisioterapia que antes eram feitos cem por cento manualmente, desde o cadastro do paciente até os agendamentos das consultas.</w:t>
+      </w:r>
+    </w:p>
+    <w:p>
+      <w:pPr>
+        <w:spacing w:after="0"/>
+        <w:ind w:firstLine="709"/>
+      </w:pPr>
+      <w:r>
+        <w:rPr>
+          <w:rFonts w:cs="Arial"/>
+          <w:shd w:val="clear" w:color="auto" w:fill="FFFFFF"/>
+        </w:rPr>
+        <w:t xml:space="preserve">Com este sistema estes procedimentos passaram de manual para digital trazendo assim mais praticidade e agilidade para os profissionais da clínica, reduzindo assim o tempo e os recursos gastos nos procedimentos manuais.  </w:t>
+      </w:r>
+      <w:bookmarkEnd w:id="1"/>
     </w:p>
     <w:sectPr>
       <w:headerReference w:type="even" r:id="rId8"/>
@@ -1546,8 +1890,6 @@
           <w:fldChar w:fldCharType="end"/>
         </w:r>
       </w:p>
-      <w:bookmarkStart w:id="0" w:name="_GoBack" w:displacedByCustomXml="next"/>
-      <w:bookmarkEnd w:id="0" w:displacedByCustomXml="next"/>
     </w:sdtContent>
   </w:sdt>
   <w:p>
@@ -4175,7 +4517,6 @@
   <w:style w:type="character" w:default="1" w:styleId="Fontepargpadro">
     <w:name w:val="Default Paragraph Font"/>
     <w:uiPriority w:val="1"/>
-    <w:semiHidden/>
     <w:unhideWhenUsed/>
   </w:style>
   <w:style w:type="table" w:default="1" w:styleId="Tabelanormal">
@@ -4771,7 +5112,7 @@
 </file>
 
 <file path=customXml/itemProps1.xml><?xml version="1.0" encoding="utf-8"?>
-<ds:datastoreItem xmlns:ds="http://schemas.openxmlformats.org/officeDocument/2006/customXml" ds:itemID="{AB832C01-C874-41E6-A327-3D353E796340}">
+<ds:datastoreItem xmlns:ds="http://schemas.openxmlformats.org/officeDocument/2006/customXml" ds:itemID="{7AA04FAA-4B7D-4128-8FC5-A6372A0BD8FC}">
   <ds:schemaRefs>
     <ds:schemaRef ds:uri="http://schemas.openxmlformats.org/officeDocument/2006/bibliography"/>
   </ds:schemaRefs>

</xml_diff>